<commit_message>
Se agrego el resumen al ensayo
</commit_message>
<xml_diff>
--- a/Ensayo.doc.docx
+++ b/Ensayo.doc.docx
@@ -12,7 +12,11 @@
         <w:t>Resumen</w:t>
       </w:r>
     </w:p>
-    <w:p/>
+    <w:p>
+      <w:r>
+        <w:t>Tomando de referencia el articulo y libro de Topgrafia para la clase es necesario realizar un resumen.</w:t>
+      </w:r>
+    </w:p>
     <w:p>
       <w:r>
         <w:t>(comenzar con el ensayo)</w:t>

</xml_diff>